<commit_message>
Revisión final del plan de proyecto
</commit_message>
<xml_diff>
--- a/Plan de proyecto/PLAN DE PROYECTO.docx
+++ b/Plan de proyecto/PLAN DE PROYECTO.docx
@@ -1,10 +1,10 @@
 
 <file path=word/document.xml><?xml version="1.0" encoding="utf-8"?>
-<w:document xmlns:wpc="http://schemas.microsoft.com/office/word/2010/wordprocessingCanvas" xmlns:cx="http://schemas.microsoft.com/office/drawing/2014/chartex" xmlns:cx1="http://schemas.microsoft.com/office/drawing/2015/9/8/chartex" xmlns:cx2="http://schemas.microsoft.com/office/drawing/2015/10/21/chartex" xmlns:mc="http://schemas.openxmlformats.org/markup-compatibility/2006" xmlns:o="urn:schemas-microsoft-com:office:office" xmlns:r="http://schemas.openxmlformats.org/officeDocument/2006/relationships" xmlns:m="http://schemas.openxmlformats.org/officeDocument/2006/math" xmlns:v="urn:schemas-microsoft-com:vml" xmlns:wp14="http://schemas.microsoft.com/office/word/2010/wordprocessingDrawing" xmlns:wp="http://schemas.openxmlformats.org/drawingml/2006/wordprocessingDrawing" xmlns:w10="urn:schemas-microsoft-com:office:word" xmlns:w="http://schemas.openxmlformats.org/wordprocessingml/2006/main" xmlns:w14="http://schemas.microsoft.com/office/word/2010/wordml" xmlns:w15="http://schemas.microsoft.com/office/word/2012/wordml" xmlns:w16se="http://schemas.microsoft.com/office/word/2015/wordml/symex" xmlns:wpg="http://schemas.microsoft.com/office/word/2010/wordprocessingGroup" xmlns:wpi="http://schemas.microsoft.com/office/word/2010/wordprocessingInk" xmlns:wne="http://schemas.microsoft.com/office/word/2006/wordml" xmlns:wps="http://schemas.microsoft.com/office/word/2010/wordprocessingShape" mc:Ignorable="w14 w15 w16se wp14">
+<w:document xmlns:wpc="http://schemas.microsoft.com/office/word/2010/wordprocessingCanvas" xmlns:mc="http://schemas.openxmlformats.org/markup-compatibility/2006" xmlns:o="urn:schemas-microsoft-com:office:office" xmlns:r="http://schemas.openxmlformats.org/officeDocument/2006/relationships" xmlns:m="http://schemas.openxmlformats.org/officeDocument/2006/math" xmlns:v="urn:schemas-microsoft-com:vml" xmlns:wp14="http://schemas.microsoft.com/office/word/2010/wordprocessingDrawing" xmlns:wp="http://schemas.openxmlformats.org/drawingml/2006/wordprocessingDrawing" xmlns:w10="urn:schemas-microsoft-com:office:word" xmlns:w="http://schemas.openxmlformats.org/wordprocessingml/2006/main" xmlns:w14="http://schemas.microsoft.com/office/word/2010/wordml" xmlns:w15="http://schemas.microsoft.com/office/word/2012/wordml" xmlns:wpg="http://schemas.microsoft.com/office/word/2010/wordprocessingGroup" xmlns:wpi="http://schemas.microsoft.com/office/word/2010/wordprocessingInk" xmlns:wne="http://schemas.microsoft.com/office/word/2006/wordml" xmlns:wps="http://schemas.microsoft.com/office/word/2010/wordprocessingShape" mc:Ignorable="w14 w15 wp14">
   <w:body>
     <w:p>
       <w:pPr>
-        <w:pStyle w:val="Ttulo"/>
+        <w:pStyle w:val="Puesto"/>
         <w:contextualSpacing w:val="0"/>
         <w:jc w:val="center"/>
         <w:rPr>
@@ -16,7 +16,7 @@
     </w:p>
     <w:p>
       <w:pPr>
-        <w:pStyle w:val="Ttulo"/>
+        <w:pStyle w:val="Puesto"/>
         <w:contextualSpacing w:val="0"/>
         <w:jc w:val="center"/>
         <w:rPr>
@@ -28,7 +28,7 @@
     </w:p>
     <w:p>
       <w:pPr>
-        <w:pStyle w:val="Ttulo"/>
+        <w:pStyle w:val="Puesto"/>
         <w:contextualSpacing w:val="0"/>
         <w:jc w:val="center"/>
         <w:rPr>
@@ -40,7 +40,7 @@
     </w:p>
     <w:p>
       <w:pPr>
-        <w:pStyle w:val="Ttulo"/>
+        <w:pStyle w:val="Puesto"/>
         <w:contextualSpacing w:val="0"/>
         <w:jc w:val="center"/>
         <w:rPr>
@@ -90,7 +90,7 @@
     </w:p>
     <w:p>
       <w:pPr>
-        <w:pStyle w:val="Ttulo"/>
+        <w:pStyle w:val="Puesto"/>
         <w:contextualSpacing w:val="0"/>
         <w:jc w:val="center"/>
         <w:rPr>
@@ -360,8 +360,8 @@
       <w:tblGrid>
         <w:gridCol w:w="1760"/>
         <w:gridCol w:w="1540"/>
-        <w:gridCol w:w="1643"/>
-        <w:gridCol w:w="3545"/>
+        <w:gridCol w:w="1937"/>
+        <w:gridCol w:w="3251"/>
       </w:tblGrid>
       <w:tr>
         <w:tc>
@@ -450,7 +450,7 @@
         </w:tc>
         <w:tc>
           <w:tcPr>
-            <w:tcW w:w="0" w:type="auto"/>
+            <w:tcW w:w="1937" w:type="dxa"/>
             <w:tcBorders>
               <w:top w:val="single" w:sz="6" w:space="0" w:color="000000"/>
               <w:left w:val="single" w:sz="6" w:space="0" w:color="000000"/>
@@ -492,7 +492,7 @@
         </w:tc>
         <w:tc>
           <w:tcPr>
-            <w:tcW w:w="0" w:type="auto"/>
+            <w:tcW w:w="3251" w:type="dxa"/>
             <w:tcBorders>
               <w:top w:val="single" w:sz="6" w:space="0" w:color="000000"/>
               <w:left w:val="single" w:sz="6" w:space="0" w:color="000000"/>
@@ -616,7 +616,7 @@
         </w:tc>
         <w:tc>
           <w:tcPr>
-            <w:tcW w:w="0" w:type="auto"/>
+            <w:tcW w:w="1937" w:type="dxa"/>
             <w:tcBorders>
               <w:top w:val="single" w:sz="6" w:space="0" w:color="000000"/>
               <w:left w:val="single" w:sz="6" w:space="0" w:color="000000"/>
@@ -774,7 +774,7 @@
         </w:tc>
         <w:tc>
           <w:tcPr>
-            <w:tcW w:w="0" w:type="auto"/>
+            <w:tcW w:w="3251" w:type="dxa"/>
             <w:tcBorders>
               <w:top w:val="single" w:sz="6" w:space="0" w:color="000000"/>
               <w:left w:val="single" w:sz="6" w:space="0" w:color="000000"/>
@@ -906,7 +906,7 @@
         </w:tc>
         <w:tc>
           <w:tcPr>
-            <w:tcW w:w="0" w:type="auto"/>
+            <w:tcW w:w="1937" w:type="dxa"/>
             <w:tcBorders>
               <w:top w:val="single" w:sz="6" w:space="0" w:color="000000"/>
               <w:left w:val="single" w:sz="6" w:space="0" w:color="000000"/>
@@ -946,7 +946,7 @@
         </w:tc>
         <w:tc>
           <w:tcPr>
-            <w:tcW w:w="0" w:type="auto"/>
+            <w:tcW w:w="3251" w:type="dxa"/>
             <w:tcBorders>
               <w:top w:val="single" w:sz="6" w:space="0" w:color="000000"/>
               <w:left w:val="single" w:sz="6" w:space="0" w:color="000000"/>
@@ -1068,7 +1068,7 @@
         </w:tc>
         <w:tc>
           <w:tcPr>
-            <w:tcW w:w="0" w:type="auto"/>
+            <w:tcW w:w="1937" w:type="dxa"/>
             <w:tcBorders>
               <w:top w:val="single" w:sz="6" w:space="0" w:color="000000"/>
               <w:left w:val="single" w:sz="6" w:space="0" w:color="000000"/>
@@ -1108,7 +1108,7 @@
         </w:tc>
         <w:tc>
           <w:tcPr>
-            <w:tcW w:w="0" w:type="auto"/>
+            <w:tcW w:w="3251" w:type="dxa"/>
             <w:tcBorders>
               <w:top w:val="single" w:sz="6" w:space="0" w:color="000000"/>
               <w:left w:val="single" w:sz="6" w:space="0" w:color="000000"/>
@@ -1239,7 +1239,7 @@
         </w:tc>
         <w:tc>
           <w:tcPr>
-            <w:tcW w:w="0" w:type="auto"/>
+            <w:tcW w:w="1937" w:type="dxa"/>
             <w:tcBorders>
               <w:top w:val="single" w:sz="6" w:space="0" w:color="000000"/>
               <w:left w:val="single" w:sz="6" w:space="0" w:color="000000"/>
@@ -1289,7 +1289,7 @@
         </w:tc>
         <w:tc>
           <w:tcPr>
-            <w:tcW w:w="0" w:type="auto"/>
+            <w:tcW w:w="3251" w:type="dxa"/>
             <w:tcBorders>
               <w:top w:val="single" w:sz="6" w:space="0" w:color="000000"/>
               <w:left w:val="single" w:sz="6" w:space="0" w:color="000000"/>
@@ -1416,7 +1416,7 @@
         </w:tc>
         <w:tc>
           <w:tcPr>
-            <w:tcW w:w="0" w:type="auto"/>
+            <w:tcW w:w="1937" w:type="dxa"/>
             <w:tcBorders>
               <w:top w:val="single" w:sz="6" w:space="0" w:color="000000"/>
               <w:left w:val="single" w:sz="6" w:space="0" w:color="000000"/>
@@ -1474,7 +1474,7 @@
         </w:tc>
         <w:tc>
           <w:tcPr>
-            <w:tcW w:w="0" w:type="auto"/>
+            <w:tcW w:w="3251" w:type="dxa"/>
             <w:tcBorders>
               <w:top w:val="single" w:sz="6" w:space="0" w:color="000000"/>
               <w:left w:val="single" w:sz="6" w:space="0" w:color="000000"/>
@@ -1604,7 +1604,7 @@
         </w:tc>
         <w:tc>
           <w:tcPr>
-            <w:tcW w:w="0" w:type="auto"/>
+            <w:tcW w:w="1937" w:type="dxa"/>
             <w:tcBorders>
               <w:top w:val="single" w:sz="6" w:space="0" w:color="000000"/>
               <w:left w:val="single" w:sz="6" w:space="0" w:color="000000"/>
@@ -1686,7 +1686,7 @@
         </w:tc>
         <w:tc>
           <w:tcPr>
-            <w:tcW w:w="0" w:type="auto"/>
+            <w:tcW w:w="3251" w:type="dxa"/>
             <w:tcBorders>
               <w:top w:val="single" w:sz="6" w:space="0" w:color="000000"/>
               <w:left w:val="single" w:sz="6" w:space="0" w:color="000000"/>
@@ -1851,7 +1851,7 @@
         </w:tc>
         <w:tc>
           <w:tcPr>
-            <w:tcW w:w="0" w:type="auto"/>
+            <w:tcW w:w="1937" w:type="dxa"/>
             <w:tcBorders>
               <w:top w:val="single" w:sz="6" w:space="0" w:color="000000"/>
               <w:left w:val="single" w:sz="6" w:space="0" w:color="000000"/>
@@ -1962,6 +1962,109 @@
                 <w:lang w:eastAsia="es-ES"/>
               </w:rPr>
               <w:t xml:space="preserve"> He</w:t>
+            </w:r>
+          </w:p>
+        </w:tc>
+        <w:tc>
+          <w:tcPr>
+            <w:tcW w:w="3251" w:type="dxa"/>
+            <w:tcBorders>
+              <w:top w:val="single" w:sz="6" w:space="0" w:color="000000"/>
+              <w:left w:val="single" w:sz="6" w:space="0" w:color="000000"/>
+              <w:bottom w:val="single" w:sz="6" w:space="0" w:color="000000"/>
+              <w:right w:val="single" w:sz="6" w:space="0" w:color="000000"/>
+            </w:tcBorders>
+            <w:shd w:val="clear" w:color="auto" w:fill="FFFFFF"/>
+            <w:tcMar>
+              <w:top w:w="0" w:type="dxa"/>
+              <w:left w:w="120" w:type="dxa"/>
+              <w:bottom w:w="0" w:type="dxa"/>
+              <w:right w:w="120" w:type="dxa"/>
+            </w:tcMar>
+            <w:hideMark/>
+          </w:tcPr>
+          <w:p>
+            <w:pPr>
+              <w:spacing w:line="240" w:lineRule="auto"/>
+              <w:rPr>
+                <w:rFonts w:ascii="Tw Cen MT" w:eastAsia="Times New Roman" w:hAnsi="Tw Cen MT" w:cs="Times New Roman"/>
+                <w:sz w:val="24"/>
+                <w:szCs w:val="24"/>
+                <w:lang w:eastAsia="es-ES"/>
+              </w:rPr>
+            </w:pPr>
+            <w:r>
+              <w:rPr>
+                <w:rFonts w:ascii="Tw Cen MT" w:eastAsia="Times New Roman" w:hAnsi="Tw Cen MT" w:cs="Times New Roman"/>
+                <w:color w:val="000000"/>
+                <w:sz w:val="24"/>
+                <w:szCs w:val="24"/>
+                <w:lang w:eastAsia="es-ES"/>
+              </w:rPr>
+              <w:t>Planificación temporal</w:t>
+            </w:r>
+          </w:p>
+          <w:p>
+            <w:pPr>
+              <w:spacing w:line="240" w:lineRule="auto"/>
+              <w:rPr>
+                <w:rFonts w:ascii="Tw Cen MT" w:eastAsia="Times New Roman" w:hAnsi="Tw Cen MT" w:cs="Times New Roman"/>
+                <w:sz w:val="24"/>
+                <w:szCs w:val="24"/>
+                <w:lang w:eastAsia="es-ES"/>
+              </w:rPr>
+            </w:pPr>
+            <w:r>
+              <w:rPr>
+                <w:rFonts w:ascii="Tw Cen MT" w:eastAsia="Times New Roman" w:hAnsi="Tw Cen MT" w:cs="Times New Roman"/>
+                <w:color w:val="000000"/>
+                <w:sz w:val="24"/>
+                <w:szCs w:val="24"/>
+                <w:lang w:eastAsia="es-ES"/>
+              </w:rPr>
+              <w:t>Revisión 2</w:t>
+            </w:r>
+          </w:p>
+        </w:tc>
+      </w:tr>
+      <w:tr>
+        <w:tc>
+          <w:tcPr>
+            <w:tcW w:w="0" w:type="auto"/>
+            <w:tcBorders>
+              <w:top w:val="single" w:sz="6" w:space="0" w:color="000000"/>
+              <w:left w:val="single" w:sz="6" w:space="0" w:color="000000"/>
+              <w:bottom w:val="single" w:sz="6" w:space="0" w:color="000000"/>
+              <w:right w:val="single" w:sz="6" w:space="0" w:color="000000"/>
+            </w:tcBorders>
+            <w:shd w:val="clear" w:color="auto" w:fill="FFFFFF"/>
+            <w:tcMar>
+              <w:top w:w="0" w:type="dxa"/>
+              <w:left w:w="120" w:type="dxa"/>
+              <w:bottom w:w="0" w:type="dxa"/>
+              <w:right w:w="120" w:type="dxa"/>
+            </w:tcMar>
+          </w:tcPr>
+          <w:p>
+            <w:pPr>
+              <w:spacing w:line="240" w:lineRule="auto"/>
+              <w:rPr>
+                <w:rFonts w:ascii="Tw Cen MT" w:eastAsia="Times New Roman" w:hAnsi="Tw Cen MT" w:cs="Times New Roman"/>
+                <w:color w:val="000000"/>
+                <w:sz w:val="24"/>
+                <w:szCs w:val="24"/>
+                <w:lang w:eastAsia="es-ES"/>
+              </w:rPr>
+            </w:pPr>
+            <w:r>
+              <w:rPr>
+                <w:rFonts w:ascii="Tw Cen MT" w:eastAsia="Times New Roman" w:hAnsi="Tw Cen MT" w:cs="Times New Roman"/>
+                <w:color w:val="000000"/>
+                <w:sz w:val="24"/>
+                <w:szCs w:val="24"/>
+                <w:lang w:eastAsia="es-ES"/>
+              </w:rPr>
+              <w:t>8</w:t>
             </w:r>
           </w:p>
         </w:tc>
@@ -1981,13 +2084,13 @@
               <w:bottom w:w="0" w:type="dxa"/>
               <w:right w:w="120" w:type="dxa"/>
             </w:tcMar>
-            <w:hideMark/>
           </w:tcPr>
           <w:p>
             <w:pPr>
               <w:spacing w:line="240" w:lineRule="auto"/>
               <w:rPr>
                 <w:rFonts w:ascii="Tw Cen MT" w:eastAsia="Times New Roman" w:hAnsi="Tw Cen MT" w:cs="Times New Roman"/>
+                <w:color w:val="000000"/>
                 <w:sz w:val="24"/>
                 <w:szCs w:val="24"/>
                 <w:lang w:eastAsia="es-ES"/>
@@ -2001,9 +2104,27 @@
                 <w:szCs w:val="24"/>
                 <w:lang w:eastAsia="es-ES"/>
               </w:rPr>
-              <w:t>Planificación temporal</w:t>
-            </w:r>
-          </w:p>
+              <w:t>31/05/2017</w:t>
+            </w:r>
+          </w:p>
+        </w:tc>
+        <w:tc>
+          <w:tcPr>
+            <w:tcW w:w="1937" w:type="dxa"/>
+            <w:tcBorders>
+              <w:top w:val="single" w:sz="6" w:space="0" w:color="000000"/>
+              <w:left w:val="single" w:sz="6" w:space="0" w:color="000000"/>
+              <w:bottom w:val="single" w:sz="6" w:space="0" w:color="000000"/>
+              <w:right w:val="single" w:sz="6" w:space="0" w:color="000000"/>
+            </w:tcBorders>
+            <w:shd w:val="clear" w:color="auto" w:fill="FFFFFF"/>
+            <w:tcMar>
+              <w:top w:w="0" w:type="dxa"/>
+              <w:left w:w="120" w:type="dxa"/>
+              <w:bottom w:w="0" w:type="dxa"/>
+              <w:right w:w="120" w:type="dxa"/>
+            </w:tcMar>
+          </w:tcPr>
           <w:p>
             <w:pPr>
               <w:spacing w:line="240" w:lineRule="auto"/>
@@ -2022,8 +2143,180 @@
                 <w:szCs w:val="24"/>
                 <w:lang w:eastAsia="es-ES"/>
               </w:rPr>
-              <w:t>Revisión 2</w:t>
-            </w:r>
+              <w:t>David Arroyo</w:t>
+            </w:r>
+          </w:p>
+          <w:p>
+            <w:pPr>
+              <w:spacing w:line="240" w:lineRule="auto"/>
+              <w:rPr>
+                <w:rFonts w:ascii="Tw Cen MT" w:eastAsia="Times New Roman" w:hAnsi="Tw Cen MT" w:cs="Times New Roman"/>
+                <w:color w:val="000000"/>
+                <w:sz w:val="24"/>
+                <w:szCs w:val="24"/>
+                <w:lang w:eastAsia="es-ES"/>
+              </w:rPr>
+            </w:pPr>
+            <w:r>
+              <w:rPr>
+                <w:rFonts w:ascii="Tw Cen MT" w:eastAsia="Times New Roman" w:hAnsi="Tw Cen MT" w:cs="Times New Roman"/>
+                <w:color w:val="000000"/>
+                <w:sz w:val="24"/>
+                <w:szCs w:val="24"/>
+                <w:lang w:eastAsia="es-ES"/>
+              </w:rPr>
+              <w:t>Ángel Cruz</w:t>
+            </w:r>
+          </w:p>
+          <w:p>
+            <w:pPr>
+              <w:spacing w:line="240" w:lineRule="auto"/>
+              <w:rPr>
+                <w:rFonts w:ascii="Tw Cen MT" w:eastAsia="Times New Roman" w:hAnsi="Tw Cen MT" w:cs="Times New Roman"/>
+                <w:sz w:val="24"/>
+                <w:szCs w:val="24"/>
+                <w:lang w:eastAsia="es-ES"/>
+              </w:rPr>
+            </w:pPr>
+            <w:r>
+              <w:rPr>
+                <w:rFonts w:ascii="Tw Cen MT" w:eastAsia="Times New Roman" w:hAnsi="Tw Cen MT" w:cs="Times New Roman"/>
+                <w:color w:val="000000"/>
+                <w:sz w:val="24"/>
+                <w:szCs w:val="24"/>
+                <w:lang w:eastAsia="es-ES"/>
+              </w:rPr>
+              <w:t>Ignacio Cepeda</w:t>
+            </w:r>
+          </w:p>
+          <w:p>
+            <w:pPr>
+              <w:spacing w:line="240" w:lineRule="auto"/>
+              <w:rPr>
+                <w:rFonts w:ascii="Tw Cen MT" w:eastAsia="Times New Roman" w:hAnsi="Tw Cen MT" w:cs="Times New Roman"/>
+                <w:sz w:val="24"/>
+                <w:szCs w:val="24"/>
+                <w:lang w:eastAsia="es-ES"/>
+              </w:rPr>
+            </w:pPr>
+            <w:r>
+              <w:rPr>
+                <w:rFonts w:ascii="Tw Cen MT" w:eastAsia="Times New Roman" w:hAnsi="Tw Cen MT" w:cs="Times New Roman"/>
+                <w:color w:val="000000"/>
+                <w:sz w:val="24"/>
+                <w:szCs w:val="24"/>
+                <w:lang w:eastAsia="es-ES"/>
+              </w:rPr>
+              <w:t xml:space="preserve">Carla </w:t>
+            </w:r>
+            <w:proofErr w:type="spellStart"/>
+            <w:r>
+              <w:rPr>
+                <w:rFonts w:ascii="Tw Cen MT" w:eastAsia="Times New Roman" w:hAnsi="Tw Cen MT" w:cs="Times New Roman"/>
+                <w:color w:val="000000"/>
+                <w:sz w:val="24"/>
+                <w:szCs w:val="24"/>
+                <w:lang w:eastAsia="es-ES"/>
+              </w:rPr>
+              <w:t>Peñarrieta</w:t>
+            </w:r>
+            <w:proofErr w:type="spellEnd"/>
+          </w:p>
+          <w:p>
+            <w:pPr>
+              <w:spacing w:line="240" w:lineRule="auto"/>
+              <w:rPr>
+                <w:rFonts w:ascii="Tw Cen MT" w:eastAsia="Times New Roman" w:hAnsi="Tw Cen MT" w:cs="Times New Roman"/>
+                <w:color w:val="000000"/>
+                <w:sz w:val="24"/>
+                <w:szCs w:val="24"/>
+                <w:lang w:eastAsia="es-ES"/>
+              </w:rPr>
+            </w:pPr>
+            <w:r>
+              <w:rPr>
+                <w:rFonts w:ascii="Tw Cen MT" w:eastAsia="Times New Roman" w:hAnsi="Tw Cen MT" w:cs="Times New Roman"/>
+                <w:color w:val="000000"/>
+                <w:sz w:val="24"/>
+                <w:szCs w:val="24"/>
+                <w:lang w:eastAsia="es-ES"/>
+              </w:rPr>
+              <w:t xml:space="preserve">Hao </w:t>
+            </w:r>
+            <w:proofErr w:type="spellStart"/>
+            <w:r>
+              <w:rPr>
+                <w:rFonts w:ascii="Tw Cen MT" w:eastAsia="Times New Roman" w:hAnsi="Tw Cen MT" w:cs="Times New Roman"/>
+                <w:color w:val="000000"/>
+                <w:sz w:val="24"/>
+                <w:szCs w:val="24"/>
+                <w:lang w:eastAsia="es-ES"/>
+              </w:rPr>
+              <w:t>Hao</w:t>
+            </w:r>
+            <w:proofErr w:type="spellEnd"/>
+            <w:r>
+              <w:rPr>
+                <w:rFonts w:ascii="Tw Cen MT" w:eastAsia="Times New Roman" w:hAnsi="Tw Cen MT" w:cs="Times New Roman"/>
+                <w:color w:val="000000"/>
+                <w:sz w:val="24"/>
+                <w:szCs w:val="24"/>
+                <w:lang w:eastAsia="es-ES"/>
+              </w:rPr>
+              <w:t xml:space="preserve"> He</w:t>
+            </w:r>
+          </w:p>
+        </w:tc>
+        <w:tc>
+          <w:tcPr>
+            <w:tcW w:w="3251" w:type="dxa"/>
+            <w:tcBorders>
+              <w:top w:val="single" w:sz="6" w:space="0" w:color="000000"/>
+              <w:left w:val="single" w:sz="6" w:space="0" w:color="000000"/>
+              <w:bottom w:val="single" w:sz="6" w:space="0" w:color="000000"/>
+              <w:right w:val="single" w:sz="6" w:space="0" w:color="000000"/>
+            </w:tcBorders>
+            <w:shd w:val="clear" w:color="auto" w:fill="FFFFFF"/>
+            <w:tcMar>
+              <w:top w:w="0" w:type="dxa"/>
+              <w:left w:w="120" w:type="dxa"/>
+              <w:bottom w:w="0" w:type="dxa"/>
+              <w:right w:w="120" w:type="dxa"/>
+            </w:tcMar>
+          </w:tcPr>
+          <w:p>
+            <w:pPr>
+              <w:spacing w:line="240" w:lineRule="auto"/>
+              <w:rPr>
+                <w:rFonts w:ascii="Tw Cen MT" w:eastAsia="Times New Roman" w:hAnsi="Tw Cen MT" w:cs="Times New Roman"/>
+                <w:color w:val="000000"/>
+                <w:sz w:val="24"/>
+                <w:szCs w:val="24"/>
+                <w:lang w:eastAsia="es-ES"/>
+              </w:rPr>
+            </w:pPr>
+            <w:r>
+              <w:rPr>
+                <w:rFonts w:ascii="Tw Cen MT" w:eastAsia="Times New Roman" w:hAnsi="Tw Cen MT" w:cs="Times New Roman"/>
+                <w:color w:val="000000"/>
+                <w:sz w:val="24"/>
+                <w:szCs w:val="24"/>
+                <w:lang w:eastAsia="es-ES"/>
+              </w:rPr>
+              <w:t>Revisión final</w:t>
+            </w:r>
+            <w:r>
+              <w:rPr>
+                <w:rFonts w:ascii="Tw Cen MT" w:eastAsia="Times New Roman" w:hAnsi="Tw Cen MT" w:cs="Times New Roman"/>
+                <w:color w:val="000000"/>
+                <w:sz w:val="24"/>
+                <w:szCs w:val="24"/>
+                <w:lang w:eastAsia="es-ES"/>
+              </w:rPr>
+              <w:t xml:space="preserve"> del plan de proyecto. </w:t>
+            </w:r>
+            <w:bookmarkStart w:id="4" w:name="_GoBack"/>
+            <w:bookmarkEnd w:id="4"/>
           </w:p>
         </w:tc>
       </w:tr>
@@ -3921,7 +4214,7 @@
         </w:rPr>
         <w:fldChar w:fldCharType="end"/>
       </w:r>
-      <w:bookmarkStart w:id="4" w:name="_Toc308697581"/>
+      <w:bookmarkStart w:id="5" w:name="_Toc308697581"/>
     </w:p>
     <w:p>
       <w:pPr>
@@ -3960,7 +4253,7 @@
         <w:lastRenderedPageBreak/>
         <w:t>Introducción</w:t>
       </w:r>
-      <w:bookmarkEnd w:id="4"/>
+      <w:bookmarkEnd w:id="5"/>
     </w:p>
     <w:p>
       <w:pPr>
@@ -3971,7 +4264,7 @@
           <w:sz w:val="28"/>
         </w:rPr>
       </w:pPr>
-      <w:bookmarkStart w:id="5" w:name="_Toc308697582"/>
+      <w:bookmarkStart w:id="6" w:name="_Toc308697582"/>
       <w:r>
         <w:rPr>
           <w:rFonts w:ascii="Tw Cen MT" w:hAnsi="Tw Cen MT"/>
@@ -3979,7 +4272,7 @@
         </w:rPr>
         <w:t>Propósito del plan</w:t>
       </w:r>
-      <w:bookmarkEnd w:id="5"/>
+      <w:bookmarkEnd w:id="6"/>
     </w:p>
     <w:p>
       <w:pPr>
@@ -4021,7 +4314,7 @@
           <w:sz w:val="28"/>
         </w:rPr>
       </w:pPr>
-      <w:bookmarkStart w:id="6" w:name="_Toc308697583"/>
+      <w:bookmarkStart w:id="7" w:name="_Toc308697583"/>
       <w:r>
         <w:rPr>
           <w:rFonts w:ascii="Tw Cen MT" w:hAnsi="Tw Cen MT"/>
@@ -4029,7 +4322,7 @@
         </w:rPr>
         <w:t>Ámbito del proyecto y objetivos</w:t>
       </w:r>
-      <w:bookmarkEnd w:id="6"/>
+      <w:bookmarkEnd w:id="7"/>
       <w:r>
         <w:rPr>
           <w:rFonts w:ascii="Tw Cen MT" w:hAnsi="Tw Cen MT"/>
@@ -4047,7 +4340,7 @@
           <w:sz w:val="24"/>
         </w:rPr>
       </w:pPr>
-      <w:bookmarkStart w:id="7" w:name="_Toc308697584"/>
+      <w:bookmarkStart w:id="8" w:name="_Toc308697584"/>
       <w:r>
         <w:rPr>
           <w:rFonts w:ascii="Tw Cen MT" w:hAnsi="Tw Cen MT"/>
@@ -4055,7 +4348,7 @@
         </w:rPr>
         <w:t>Declaración del ámbito</w:t>
       </w:r>
-      <w:bookmarkEnd w:id="7"/>
+      <w:bookmarkEnd w:id="8"/>
       <w:r>
         <w:rPr>
           <w:rFonts w:ascii="Tw Cen MT" w:hAnsi="Tw Cen MT"/>
@@ -4127,7 +4420,7 @@
           <w:sz w:val="24"/>
         </w:rPr>
       </w:pPr>
-      <w:bookmarkStart w:id="8" w:name="_Toc308697585"/>
+      <w:bookmarkStart w:id="9" w:name="_Toc308697585"/>
       <w:r>
         <w:rPr>
           <w:rFonts w:ascii="Tw Cen MT" w:hAnsi="Tw Cen MT"/>
@@ -4135,7 +4428,7 @@
         </w:rPr>
         <w:t>Funciones principales</w:t>
       </w:r>
-      <w:bookmarkEnd w:id="8"/>
+      <w:bookmarkEnd w:id="9"/>
     </w:p>
     <w:p>
       <w:pPr>
@@ -4262,7 +4555,7 @@
           <w:sz w:val="22"/>
         </w:rPr>
       </w:pPr>
-      <w:bookmarkStart w:id="9" w:name="_Toc308697586"/>
+      <w:bookmarkStart w:id="10" w:name="_Toc308697586"/>
     </w:p>
     <w:p>
       <w:pPr>
@@ -4280,7 +4573,7 @@
         </w:rPr>
         <w:t>Aspectos de rendimiento</w:t>
       </w:r>
-      <w:bookmarkEnd w:id="9"/>
+      <w:bookmarkEnd w:id="10"/>
     </w:p>
     <w:p>
       <w:pPr>
@@ -4357,7 +4650,7 @@
           <w:sz w:val="24"/>
         </w:rPr>
       </w:pPr>
-      <w:bookmarkStart w:id="10" w:name="_Toc308697587"/>
+      <w:bookmarkStart w:id="11" w:name="_Toc308697587"/>
       <w:r>
         <w:rPr>
           <w:rFonts w:ascii="Tw Cen MT" w:hAnsi="Tw Cen MT"/>
@@ -4366,7 +4659,7 @@
         <w:lastRenderedPageBreak/>
         <w:t>Restricciones y técnicas de gestión</w:t>
       </w:r>
-      <w:bookmarkEnd w:id="10"/>
+      <w:bookmarkEnd w:id="11"/>
     </w:p>
     <w:p>
       <w:pPr>
@@ -4542,7 +4835,7 @@
           <w:sz w:val="28"/>
         </w:rPr>
       </w:pPr>
-      <w:bookmarkStart w:id="11" w:name="_Toc308697588"/>
+      <w:bookmarkStart w:id="12" w:name="_Toc308697588"/>
       <w:r>
         <w:rPr>
           <w:rFonts w:ascii="Tw Cen MT" w:hAnsi="Tw Cen MT"/>
@@ -4550,7 +4843,7 @@
         </w:rPr>
         <w:t>Modelo de proceso</w:t>
       </w:r>
-      <w:bookmarkEnd w:id="11"/>
+      <w:bookmarkEnd w:id="12"/>
       <w:r>
         <w:rPr>
           <w:rFonts w:ascii="Tw Cen MT" w:hAnsi="Tw Cen MT"/>
@@ -4747,7 +5040,7 @@
           <w:sz w:val="32"/>
         </w:rPr>
       </w:pPr>
-      <w:bookmarkStart w:id="12" w:name="_Toc308697589"/>
+      <w:bookmarkStart w:id="13" w:name="_Toc308697589"/>
       <w:r>
         <w:rPr>
           <w:rFonts w:ascii="Tw Cen MT" w:hAnsi="Tw Cen MT"/>
@@ -4756,7 +5049,7 @@
         <w:lastRenderedPageBreak/>
         <w:t xml:space="preserve">Estimaciones del </w:t>
       </w:r>
-      <w:bookmarkEnd w:id="12"/>
+      <w:bookmarkEnd w:id="13"/>
       <w:r>
         <w:rPr>
           <w:rFonts w:ascii="Tw Cen MT" w:hAnsi="Tw Cen MT"/>
@@ -4774,7 +5067,7 @@
           <w:sz w:val="28"/>
         </w:rPr>
       </w:pPr>
-      <w:bookmarkStart w:id="13" w:name="_Toc308697590"/>
+      <w:bookmarkStart w:id="14" w:name="_Toc308697590"/>
       <w:r>
         <w:rPr>
           <w:rFonts w:ascii="Tw Cen MT" w:hAnsi="Tw Cen MT"/>
@@ -4782,7 +5075,7 @@
         </w:rPr>
         <w:t>Datos históricos</w:t>
       </w:r>
-      <w:bookmarkEnd w:id="13"/>
+      <w:bookmarkEnd w:id="14"/>
     </w:p>
     <w:p>
       <w:pPr>
@@ -4821,7 +5114,7 @@
           <w:sz w:val="28"/>
         </w:rPr>
       </w:pPr>
-      <w:bookmarkStart w:id="14" w:name="_Toc308697591"/>
+      <w:bookmarkStart w:id="15" w:name="_Toc308697591"/>
       <w:r>
         <w:rPr>
           <w:rFonts w:ascii="Tw Cen MT" w:hAnsi="Tw Cen MT"/>
@@ -4829,7 +5122,7 @@
         </w:rPr>
         <w:t>Técnicas de estimación</w:t>
       </w:r>
-      <w:bookmarkEnd w:id="14"/>
+      <w:bookmarkEnd w:id="15"/>
       <w:r>
         <w:rPr>
           <w:rFonts w:ascii="Tw Cen MT" w:hAnsi="Tw Cen MT"/>
@@ -4942,7 +5235,7 @@
           <w:sz w:val="28"/>
         </w:rPr>
       </w:pPr>
-      <w:bookmarkStart w:id="15" w:name="_Toc308697592"/>
+      <w:bookmarkStart w:id="16" w:name="_Toc308697592"/>
       <w:r>
         <w:rPr>
           <w:rFonts w:ascii="Tw Cen MT" w:hAnsi="Tw Cen MT"/>
@@ -4950,7 +5243,7 @@
         </w:rPr>
         <w:t>Estimaciones de esfuerzo, coste y duración</w:t>
       </w:r>
-      <w:bookmarkEnd w:id="15"/>
+      <w:bookmarkEnd w:id="16"/>
       <w:r>
         <w:rPr>
           <w:rFonts w:ascii="Tw Cen MT" w:hAnsi="Tw Cen MT"/>
@@ -5288,23 +5581,7 @@
           <w:sz w:val="24"/>
         </w:rPr>
         <w:lastRenderedPageBreak/>
-        <w:t>que hace un total de 3*23 = 69 días de trabajo. Asumiendo un trabajo de 2h/día tenemos e=5(p)*2(h/</w:t>
-      </w:r>
-      <w:proofErr w:type="gramStart"/>
-      <w:r>
-        <w:rPr>
-          <w:rFonts w:ascii="Tw Cen MT" w:hAnsi="Tw Cen MT"/>
-          <w:sz w:val="24"/>
-        </w:rPr>
-        <w:t>d)*</w:t>
-      </w:r>
-      <w:proofErr w:type="gramEnd"/>
-      <w:r>
-        <w:rPr>
-          <w:rFonts w:ascii="Tw Cen MT" w:hAnsi="Tw Cen MT"/>
-          <w:sz w:val="24"/>
-        </w:rPr>
-        <w:t>69(d)=690(</w:t>
+        <w:t>que hace un total de 3*23 = 69 días de trabajo. Asumiendo un trabajo de 2h/día tenemos e=5(p)*2(h/d)*69(d)=690(</w:t>
       </w:r>
       <w:proofErr w:type="spellStart"/>
       <w:r>
@@ -5370,23 +5647,7 @@
           <w:rFonts w:ascii="Tw Cen MT" w:hAnsi="Tw Cen MT"/>
           <w:sz w:val="24"/>
         </w:rPr>
-        <w:t>)/2(h/</w:t>
-      </w:r>
-      <w:proofErr w:type="gramStart"/>
-      <w:r>
-        <w:rPr>
-          <w:rFonts w:ascii="Tw Cen MT" w:hAnsi="Tw Cen MT"/>
-          <w:sz w:val="24"/>
-        </w:rPr>
-        <w:t>d)=</w:t>
-      </w:r>
-      <w:proofErr w:type="gramEnd"/>
-      <w:r>
-        <w:rPr>
-          <w:rFonts w:ascii="Tw Cen MT" w:hAnsi="Tw Cen MT"/>
-          <w:sz w:val="24"/>
-        </w:rPr>
-        <w:t xml:space="preserve"> 345(</w:t>
+        <w:t>)/2(h/d)= 345(</w:t>
       </w:r>
       <w:proofErr w:type="spellStart"/>
       <w:r>
@@ -11022,7 +11283,7 @@
           <w:docGrid w:linePitch="360"/>
         </w:sectPr>
       </w:pPr>
-      <w:bookmarkStart w:id="16" w:name="_Toc308697599"/>
+      <w:bookmarkStart w:id="17" w:name="_Toc308697599"/>
     </w:p>
     <w:p>
       <w:pPr>
@@ -11040,7 +11301,7 @@
         <w:lastRenderedPageBreak/>
         <w:t>Planificación temporal</w:t>
       </w:r>
-      <w:bookmarkEnd w:id="16"/>
+      <w:bookmarkEnd w:id="17"/>
     </w:p>
     <w:p>
       <w:pPr>
@@ -11051,7 +11312,7 @@
           <w:sz w:val="28"/>
         </w:rPr>
       </w:pPr>
-      <w:bookmarkStart w:id="17" w:name="_Toc308697600"/>
+      <w:bookmarkStart w:id="18" w:name="_Toc308697600"/>
       <w:r>
         <w:rPr>
           <w:rFonts w:ascii="Tw Cen MT" w:hAnsi="Tw Cen MT"/>
@@ -11059,7 +11320,7 @@
         </w:rPr>
         <w:t>Estructura de descomposición del trabajo/Planificación temporal</w:t>
       </w:r>
-      <w:bookmarkEnd w:id="17"/>
+      <w:bookmarkEnd w:id="18"/>
     </w:p>
     <w:tbl>
       <w:tblPr>
@@ -14963,6 +15224,7 @@
                 <w:sz w:val="12"/>
                 <w:szCs w:val="12"/>
               </w:rPr>
+              <w:lastRenderedPageBreak/>
               <w:t>Módulo disco</w:t>
             </w:r>
           </w:p>
@@ -17821,7 +18083,7 @@
           <w:szCs w:val="24"/>
         </w:rPr>
       </w:pPr>
-      <w:bookmarkStart w:id="18" w:name="_Toc308697601"/>
+      <w:bookmarkStart w:id="19" w:name="_Toc308697601"/>
       <w:r>
         <w:rPr>
           <w:rFonts w:ascii="Tw Cen MT" w:hAnsi="Tw Cen MT"/>
@@ -17846,7 +18108,7 @@
         </w:sectPr>
       </w:pPr>
     </w:p>
-    <w:bookmarkEnd w:id="18"/>
+    <w:bookmarkEnd w:id="19"/>
     <w:p>
       <w:pPr>
         <w:pStyle w:val="Estilo2"/>
@@ -18206,7 +18468,7 @@
           <w:sz w:val="28"/>
         </w:rPr>
       </w:pPr>
-      <w:bookmarkStart w:id="19" w:name="_Toc308697603"/>
+      <w:bookmarkStart w:id="20" w:name="_Toc308697603"/>
       <w:r>
         <w:rPr>
           <w:rFonts w:ascii="Tw Cen MT" w:hAnsi="Tw Cen MT"/>
@@ -18214,7 +18476,7 @@
         </w:rPr>
         <w:t>Tabla de uso de recursos</w:t>
       </w:r>
-      <w:bookmarkEnd w:id="19"/>
+      <w:bookmarkEnd w:id="20"/>
     </w:p>
     <w:p>
       <w:pPr>
@@ -18314,7 +18576,7 @@
           <w:sz w:val="32"/>
         </w:rPr>
       </w:pPr>
-      <w:bookmarkStart w:id="20" w:name="_Toc308697604"/>
+      <w:bookmarkStart w:id="21" w:name="_Toc308697604"/>
       <w:r>
         <w:rPr>
           <w:rFonts w:ascii="Tw Cen MT" w:hAnsi="Tw Cen MT"/>
@@ -18323,7 +18585,7 @@
         <w:lastRenderedPageBreak/>
         <w:t>Recursos del proyecto</w:t>
       </w:r>
-      <w:bookmarkEnd w:id="20"/>
+      <w:bookmarkEnd w:id="21"/>
     </w:p>
     <w:p>
       <w:pPr>
@@ -18333,7 +18595,7 @@
           <w:rFonts w:ascii="Tw Cen MT" w:hAnsi="Tw Cen MT"/>
         </w:rPr>
       </w:pPr>
-      <w:bookmarkStart w:id="21" w:name="_Toc308697605"/>
+      <w:bookmarkStart w:id="22" w:name="_Toc308697605"/>
       <w:r>
         <w:rPr>
           <w:rFonts w:ascii="Tw Cen MT" w:hAnsi="Tw Cen MT"/>
@@ -18341,7 +18603,7 @@
         </w:rPr>
         <w:t>Personal</w:t>
       </w:r>
-      <w:bookmarkEnd w:id="21"/>
+      <w:bookmarkEnd w:id="22"/>
     </w:p>
     <w:p>
       <w:pPr>
@@ -18677,7 +18939,7 @@
           <w:sz w:val="28"/>
         </w:rPr>
       </w:pPr>
-      <w:bookmarkStart w:id="22" w:name="_Toc308697606"/>
+      <w:bookmarkStart w:id="23" w:name="_Toc308697606"/>
       <w:r>
         <w:rPr>
           <w:rFonts w:ascii="Tw Cen MT" w:hAnsi="Tw Cen MT"/>
@@ -18685,7 +18947,7 @@
         </w:rPr>
         <w:t>Hardware y software</w:t>
       </w:r>
-      <w:bookmarkEnd w:id="22"/>
+      <w:bookmarkEnd w:id="23"/>
     </w:p>
     <w:p>
       <w:pPr>
@@ -18999,7 +19261,7 @@
           <w:sz w:val="28"/>
         </w:rPr>
       </w:pPr>
-      <w:bookmarkStart w:id="23" w:name="_Toc308697607"/>
+      <w:bookmarkStart w:id="24" w:name="_Toc308697607"/>
       <w:r>
         <w:rPr>
           <w:rFonts w:ascii="Tw Cen MT" w:hAnsi="Tw Cen MT"/>
@@ -19008,7 +19270,7 @@
         <w:lastRenderedPageBreak/>
         <w:t>Lista de recursos</w:t>
       </w:r>
-      <w:bookmarkEnd w:id="23"/>
+      <w:bookmarkEnd w:id="24"/>
     </w:p>
     <w:tbl>
       <w:tblPr>
@@ -21765,7 +22027,7 @@
           <w:lang w:eastAsia="es-ES"/>
         </w:rPr>
       </w:pPr>
-      <w:bookmarkStart w:id="24" w:name="_Toc308697620"/>
+      <w:bookmarkStart w:id="25" w:name="_Toc308697620"/>
       <w:r>
         <w:rPr>
           <w:rFonts w:ascii="Tw Cen MT" w:eastAsia="Times New Roman" w:hAnsi="Tw Cen MT" w:cs="Arial"/>
@@ -22857,8 +23119,6 @@
               </w:rPr>
               <w:t xml:space="preserve">Esta es la revisión 2 del plan de proyecto, puesto bajo control el 15 de </w:t>
             </w:r>
-            <w:bookmarkStart w:id="25" w:name="_GoBack"/>
-            <w:bookmarkEnd w:id="25"/>
             <w:r>
               <w:rPr>
                 <w:rFonts w:ascii="Tw Cen MT" w:eastAsia="Times New Roman" w:hAnsi="Tw Cen MT" w:cs="Times New Roman"/>
@@ -22978,7 +23238,7 @@
         <w:lastRenderedPageBreak/>
         <w:t>La herramienta para llevar a cabo la gestión de versiones va a ser Google Drive.</w:t>
       </w:r>
-      <w:bookmarkEnd w:id="24"/>
+      <w:bookmarkEnd w:id="25"/>
     </w:p>
     <w:sectPr>
       <w:pgSz w:w="11906" w:h="16838"/>
@@ -22992,7 +23252,7 @@
 </file>
 
 <file path=word/endnotes.xml><?xml version="1.0" encoding="utf-8"?>
-<w:endnotes xmlns:wpc="http://schemas.microsoft.com/office/word/2010/wordprocessingCanvas" xmlns:cx="http://schemas.microsoft.com/office/drawing/2014/chartex" xmlns:cx1="http://schemas.microsoft.com/office/drawing/2015/9/8/chartex" xmlns:cx2="http://schemas.microsoft.com/office/drawing/2015/10/21/chartex" xmlns:mc="http://schemas.openxmlformats.org/markup-compatibility/2006" xmlns:o="urn:schemas-microsoft-com:office:office" xmlns:r="http://schemas.openxmlformats.org/officeDocument/2006/relationships" xmlns:m="http://schemas.openxmlformats.org/officeDocument/2006/math" xmlns:v="urn:schemas-microsoft-com:vml" xmlns:wp14="http://schemas.microsoft.com/office/word/2010/wordprocessingDrawing" xmlns:wp="http://schemas.openxmlformats.org/drawingml/2006/wordprocessingDrawing" xmlns:w10="urn:schemas-microsoft-com:office:word" xmlns:w="http://schemas.openxmlformats.org/wordprocessingml/2006/main" xmlns:w14="http://schemas.microsoft.com/office/word/2010/wordml" xmlns:w15="http://schemas.microsoft.com/office/word/2012/wordml" xmlns:w16se="http://schemas.microsoft.com/office/word/2015/wordml/symex" xmlns:wpg="http://schemas.microsoft.com/office/word/2010/wordprocessingGroup" xmlns:wpi="http://schemas.microsoft.com/office/word/2010/wordprocessingInk" xmlns:wne="http://schemas.microsoft.com/office/word/2006/wordml" xmlns:wps="http://schemas.microsoft.com/office/word/2010/wordprocessingShape" mc:Ignorable="w14 w15 w16se wp14">
+<w:endnotes xmlns:wpc="http://schemas.microsoft.com/office/word/2010/wordprocessingCanvas" xmlns:mc="http://schemas.openxmlformats.org/markup-compatibility/2006" xmlns:o="urn:schemas-microsoft-com:office:office" xmlns:r="http://schemas.openxmlformats.org/officeDocument/2006/relationships" xmlns:m="http://schemas.openxmlformats.org/officeDocument/2006/math" xmlns:v="urn:schemas-microsoft-com:vml" xmlns:wp14="http://schemas.microsoft.com/office/word/2010/wordprocessingDrawing" xmlns:wp="http://schemas.openxmlformats.org/drawingml/2006/wordprocessingDrawing" xmlns:w10="urn:schemas-microsoft-com:office:word" xmlns:w="http://schemas.openxmlformats.org/wordprocessingml/2006/main" xmlns:w14="http://schemas.microsoft.com/office/word/2010/wordml" xmlns:w15="http://schemas.microsoft.com/office/word/2012/wordml" xmlns:wpg="http://schemas.microsoft.com/office/word/2010/wordprocessingGroup" xmlns:wpi="http://schemas.microsoft.com/office/word/2010/wordprocessingInk" xmlns:wne="http://schemas.microsoft.com/office/word/2006/wordml" xmlns:wps="http://schemas.microsoft.com/office/word/2010/wordprocessingShape" mc:Ignorable="w14 w15 wp14">
   <w:endnote w:type="separator" w:id="-1">
     <w:p>
       <w:pPr>
@@ -23017,7 +23277,7 @@
 </file>
 
 <file path=word/footer1.xml><?xml version="1.0" encoding="utf-8"?>
-<w:ftr xmlns:wpc="http://schemas.microsoft.com/office/word/2010/wordprocessingCanvas" xmlns:cx="http://schemas.microsoft.com/office/drawing/2014/chartex" xmlns:cx1="http://schemas.microsoft.com/office/drawing/2015/9/8/chartex" xmlns:cx2="http://schemas.microsoft.com/office/drawing/2015/10/21/chartex" xmlns:mc="http://schemas.openxmlformats.org/markup-compatibility/2006" xmlns:o="urn:schemas-microsoft-com:office:office" xmlns:r="http://schemas.openxmlformats.org/officeDocument/2006/relationships" xmlns:m="http://schemas.openxmlformats.org/officeDocument/2006/math" xmlns:v="urn:schemas-microsoft-com:vml" xmlns:wp14="http://schemas.microsoft.com/office/word/2010/wordprocessingDrawing" xmlns:wp="http://schemas.openxmlformats.org/drawingml/2006/wordprocessingDrawing" xmlns:w10="urn:schemas-microsoft-com:office:word" xmlns:w="http://schemas.openxmlformats.org/wordprocessingml/2006/main" xmlns:w14="http://schemas.microsoft.com/office/word/2010/wordml" xmlns:w15="http://schemas.microsoft.com/office/word/2012/wordml" xmlns:w16se="http://schemas.microsoft.com/office/word/2015/wordml/symex" xmlns:wpg="http://schemas.microsoft.com/office/word/2010/wordprocessingGroup" xmlns:wpi="http://schemas.microsoft.com/office/word/2010/wordprocessingInk" xmlns:wne="http://schemas.microsoft.com/office/word/2006/wordml" xmlns:wps="http://schemas.microsoft.com/office/word/2010/wordprocessingShape" mc:Ignorable="w14 w15 w16se wp14">
+<w:ftr xmlns:wpc="http://schemas.microsoft.com/office/word/2010/wordprocessingCanvas" xmlns:mc="http://schemas.openxmlformats.org/markup-compatibility/2006" xmlns:o="urn:schemas-microsoft-com:office:office" xmlns:r="http://schemas.openxmlformats.org/officeDocument/2006/relationships" xmlns:m="http://schemas.openxmlformats.org/officeDocument/2006/math" xmlns:v="urn:schemas-microsoft-com:vml" xmlns:wp14="http://schemas.microsoft.com/office/word/2010/wordprocessingDrawing" xmlns:wp="http://schemas.openxmlformats.org/drawingml/2006/wordprocessingDrawing" xmlns:w10="urn:schemas-microsoft-com:office:word" xmlns:w="http://schemas.openxmlformats.org/wordprocessingml/2006/main" xmlns:w14="http://schemas.microsoft.com/office/word/2010/wordml" xmlns:w15="http://schemas.microsoft.com/office/word/2012/wordml" xmlns:wpg="http://schemas.microsoft.com/office/word/2010/wordprocessingGroup" xmlns:wpi="http://schemas.microsoft.com/office/word/2010/wordprocessingInk" xmlns:wne="http://schemas.microsoft.com/office/word/2006/wordml" xmlns:wps="http://schemas.microsoft.com/office/word/2010/wordprocessingShape" mc:Ignorable="w14 w15 wp14">
   <w:p>
     <w:pPr>
       <w:pStyle w:val="Piedepgina"/>
@@ -23028,7 +23288,7 @@
 </file>
 
 <file path=word/footer2.xml><?xml version="1.0" encoding="utf-8"?>
-<w:ftr xmlns:wpc="http://schemas.microsoft.com/office/word/2010/wordprocessingCanvas" xmlns:cx="http://schemas.microsoft.com/office/drawing/2014/chartex" xmlns:cx1="http://schemas.microsoft.com/office/drawing/2015/9/8/chartex" xmlns:cx2="http://schemas.microsoft.com/office/drawing/2015/10/21/chartex" xmlns:mc="http://schemas.openxmlformats.org/markup-compatibility/2006" xmlns:o="urn:schemas-microsoft-com:office:office" xmlns:r="http://schemas.openxmlformats.org/officeDocument/2006/relationships" xmlns:m="http://schemas.openxmlformats.org/officeDocument/2006/math" xmlns:v="urn:schemas-microsoft-com:vml" xmlns:wp14="http://schemas.microsoft.com/office/word/2010/wordprocessingDrawing" xmlns:wp="http://schemas.openxmlformats.org/drawingml/2006/wordprocessingDrawing" xmlns:w10="urn:schemas-microsoft-com:office:word" xmlns:w="http://schemas.openxmlformats.org/wordprocessingml/2006/main" xmlns:w14="http://schemas.microsoft.com/office/word/2010/wordml" xmlns:w15="http://schemas.microsoft.com/office/word/2012/wordml" xmlns:w16se="http://schemas.microsoft.com/office/word/2015/wordml/symex" xmlns:wpg="http://schemas.microsoft.com/office/word/2010/wordprocessingGroup" xmlns:wpi="http://schemas.microsoft.com/office/word/2010/wordprocessingInk" xmlns:wne="http://schemas.microsoft.com/office/word/2006/wordml" xmlns:wps="http://schemas.microsoft.com/office/word/2010/wordprocessingShape" mc:Ignorable="w14 w15 w16se wp14">
+<w:ftr xmlns:wpc="http://schemas.microsoft.com/office/word/2010/wordprocessingCanvas" xmlns:mc="http://schemas.openxmlformats.org/markup-compatibility/2006" xmlns:o="urn:schemas-microsoft-com:office:office" xmlns:r="http://schemas.openxmlformats.org/officeDocument/2006/relationships" xmlns:m="http://schemas.openxmlformats.org/officeDocument/2006/math" xmlns:v="urn:schemas-microsoft-com:vml" xmlns:wp14="http://schemas.microsoft.com/office/word/2010/wordprocessingDrawing" xmlns:wp="http://schemas.openxmlformats.org/drawingml/2006/wordprocessingDrawing" xmlns:w10="urn:schemas-microsoft-com:office:word" xmlns:w="http://schemas.openxmlformats.org/wordprocessingml/2006/main" xmlns:w14="http://schemas.microsoft.com/office/word/2010/wordml" xmlns:w15="http://schemas.microsoft.com/office/word/2012/wordml" xmlns:wpg="http://schemas.microsoft.com/office/word/2010/wordprocessingGroup" xmlns:wpi="http://schemas.microsoft.com/office/word/2010/wordprocessingInk" xmlns:wne="http://schemas.microsoft.com/office/word/2006/wordml" xmlns:wps="http://schemas.microsoft.com/office/word/2010/wordprocessingShape" mc:Ignorable="w14 w15 wp14">
   <w:p>
     <w:pPr>
       <w:pStyle w:val="Piedepgina"/>
@@ -23038,7 +23298,7 @@
 </file>
 
 <file path=word/footnotes.xml><?xml version="1.0" encoding="utf-8"?>
-<w:footnotes xmlns:wpc="http://schemas.microsoft.com/office/word/2010/wordprocessingCanvas" xmlns:cx="http://schemas.microsoft.com/office/drawing/2014/chartex" xmlns:cx1="http://schemas.microsoft.com/office/drawing/2015/9/8/chartex" xmlns:cx2="http://schemas.microsoft.com/office/drawing/2015/10/21/chartex" xmlns:mc="http://schemas.openxmlformats.org/markup-compatibility/2006" xmlns:o="urn:schemas-microsoft-com:office:office" xmlns:r="http://schemas.openxmlformats.org/officeDocument/2006/relationships" xmlns:m="http://schemas.openxmlformats.org/officeDocument/2006/math" xmlns:v="urn:schemas-microsoft-com:vml" xmlns:wp14="http://schemas.microsoft.com/office/word/2010/wordprocessingDrawing" xmlns:wp="http://schemas.openxmlformats.org/drawingml/2006/wordprocessingDrawing" xmlns:w10="urn:schemas-microsoft-com:office:word" xmlns:w="http://schemas.openxmlformats.org/wordprocessingml/2006/main" xmlns:w14="http://schemas.microsoft.com/office/word/2010/wordml" xmlns:w15="http://schemas.microsoft.com/office/word/2012/wordml" xmlns:w16se="http://schemas.microsoft.com/office/word/2015/wordml/symex" xmlns:wpg="http://schemas.microsoft.com/office/word/2010/wordprocessingGroup" xmlns:wpi="http://schemas.microsoft.com/office/word/2010/wordprocessingInk" xmlns:wne="http://schemas.microsoft.com/office/word/2006/wordml" xmlns:wps="http://schemas.microsoft.com/office/word/2010/wordprocessingShape" mc:Ignorable="w14 w15 w16se wp14">
+<w:footnotes xmlns:wpc="http://schemas.microsoft.com/office/word/2010/wordprocessingCanvas" xmlns:mc="http://schemas.openxmlformats.org/markup-compatibility/2006" xmlns:o="urn:schemas-microsoft-com:office:office" xmlns:r="http://schemas.openxmlformats.org/officeDocument/2006/relationships" xmlns:m="http://schemas.openxmlformats.org/officeDocument/2006/math" xmlns:v="urn:schemas-microsoft-com:vml" xmlns:wp14="http://schemas.microsoft.com/office/word/2010/wordprocessingDrawing" xmlns:wp="http://schemas.openxmlformats.org/drawingml/2006/wordprocessingDrawing" xmlns:w10="urn:schemas-microsoft-com:office:word" xmlns:w="http://schemas.openxmlformats.org/wordprocessingml/2006/main" xmlns:w14="http://schemas.microsoft.com/office/word/2010/wordml" xmlns:w15="http://schemas.microsoft.com/office/word/2012/wordml" xmlns:wpg="http://schemas.microsoft.com/office/word/2010/wordprocessingGroup" xmlns:wpi="http://schemas.microsoft.com/office/word/2010/wordprocessingInk" xmlns:wne="http://schemas.microsoft.com/office/word/2006/wordml" xmlns:wps="http://schemas.microsoft.com/office/word/2010/wordprocessingShape" mc:Ignorable="w14 w15 wp14">
   <w:footnote w:type="separator" w:id="-1">
     <w:p>
       <w:pPr>
@@ -23063,7 +23323,7 @@
 </file>
 
 <file path=word/header1.xml><?xml version="1.0" encoding="utf-8"?>
-<w:hdr xmlns:wpc="http://schemas.microsoft.com/office/word/2010/wordprocessingCanvas" xmlns:cx="http://schemas.microsoft.com/office/drawing/2014/chartex" xmlns:cx1="http://schemas.microsoft.com/office/drawing/2015/9/8/chartex" xmlns:cx2="http://schemas.microsoft.com/office/drawing/2015/10/21/chartex" xmlns:mc="http://schemas.openxmlformats.org/markup-compatibility/2006" xmlns:o="urn:schemas-microsoft-com:office:office" xmlns:r="http://schemas.openxmlformats.org/officeDocument/2006/relationships" xmlns:m="http://schemas.openxmlformats.org/officeDocument/2006/math" xmlns:v="urn:schemas-microsoft-com:vml" xmlns:wp14="http://schemas.microsoft.com/office/word/2010/wordprocessingDrawing" xmlns:wp="http://schemas.openxmlformats.org/drawingml/2006/wordprocessingDrawing" xmlns:w10="urn:schemas-microsoft-com:office:word" xmlns:w="http://schemas.openxmlformats.org/wordprocessingml/2006/main" xmlns:w14="http://schemas.microsoft.com/office/word/2010/wordml" xmlns:w15="http://schemas.microsoft.com/office/word/2012/wordml" xmlns:w16se="http://schemas.microsoft.com/office/word/2015/wordml/symex" xmlns:wpg="http://schemas.microsoft.com/office/word/2010/wordprocessingGroup" xmlns:wpi="http://schemas.microsoft.com/office/word/2010/wordprocessingInk" xmlns:wne="http://schemas.microsoft.com/office/word/2006/wordml" xmlns:wps="http://schemas.microsoft.com/office/word/2010/wordprocessingShape" mc:Ignorable="w14 w15 w16se wp14">
+<w:hdr xmlns:wpc="http://schemas.microsoft.com/office/word/2010/wordprocessingCanvas" xmlns:mc="http://schemas.openxmlformats.org/markup-compatibility/2006" xmlns:o="urn:schemas-microsoft-com:office:office" xmlns:r="http://schemas.openxmlformats.org/officeDocument/2006/relationships" xmlns:m="http://schemas.openxmlformats.org/officeDocument/2006/math" xmlns:v="urn:schemas-microsoft-com:vml" xmlns:wp14="http://schemas.microsoft.com/office/word/2010/wordprocessingDrawing" xmlns:wp="http://schemas.openxmlformats.org/drawingml/2006/wordprocessingDrawing" xmlns:w10="urn:schemas-microsoft-com:office:word" xmlns:w="http://schemas.openxmlformats.org/wordprocessingml/2006/main" xmlns:w14="http://schemas.microsoft.com/office/word/2010/wordml" xmlns:w15="http://schemas.microsoft.com/office/word/2012/wordml" xmlns:wpg="http://schemas.microsoft.com/office/word/2010/wordprocessingGroup" xmlns:wpi="http://schemas.microsoft.com/office/word/2010/wordprocessingInk" xmlns:wne="http://schemas.microsoft.com/office/word/2006/wordml" xmlns:wps="http://schemas.microsoft.com/office/word/2010/wordprocessingShape" mc:Ignorable="w14 w15 wp14">
   <w:p>
     <w:pPr>
       <w:jc w:val="right"/>
@@ -23128,8 +23388,8 @@
 </file>
 
 <file path=word/numbering.xml><?xml version="1.0" encoding="utf-8"?>
-<w:numbering xmlns:wpc="http://schemas.microsoft.com/office/word/2010/wordprocessingCanvas" xmlns:cx="http://schemas.microsoft.com/office/drawing/2014/chartex" xmlns:cx1="http://schemas.microsoft.com/office/drawing/2015/9/8/chartex" xmlns:cx2="http://schemas.microsoft.com/office/drawing/2015/10/21/chartex" xmlns:mc="http://schemas.openxmlformats.org/markup-compatibility/2006" xmlns:o="urn:schemas-microsoft-com:office:office" xmlns:r="http://schemas.openxmlformats.org/officeDocument/2006/relationships" xmlns:m="http://schemas.openxmlformats.org/officeDocument/2006/math" xmlns:v="urn:schemas-microsoft-com:vml" xmlns:wp14="http://schemas.microsoft.com/office/word/2010/wordprocessingDrawing" xmlns:wp="http://schemas.openxmlformats.org/drawingml/2006/wordprocessingDrawing" xmlns:w10="urn:schemas-microsoft-com:office:word" xmlns:w="http://schemas.openxmlformats.org/wordprocessingml/2006/main" xmlns:w14="http://schemas.microsoft.com/office/word/2010/wordml" xmlns:w15="http://schemas.microsoft.com/office/word/2012/wordml" xmlns:w16se="http://schemas.microsoft.com/office/word/2015/wordml/symex" xmlns:wpg="http://schemas.microsoft.com/office/word/2010/wordprocessingGroup" xmlns:wpi="http://schemas.microsoft.com/office/word/2010/wordprocessingInk" xmlns:wne="http://schemas.microsoft.com/office/word/2006/wordml" xmlns:wps="http://schemas.microsoft.com/office/word/2010/wordprocessingShape" mc:Ignorable="w14 w15 w16se wp14">
-  <w:abstractNum w:abstractNumId="0" w15:restartNumberingAfterBreak="0">
+<w:numbering xmlns:wpc="http://schemas.microsoft.com/office/word/2010/wordprocessingCanvas" xmlns:mc="http://schemas.openxmlformats.org/markup-compatibility/2006" xmlns:o="urn:schemas-microsoft-com:office:office" xmlns:r="http://schemas.openxmlformats.org/officeDocument/2006/relationships" xmlns:m="http://schemas.openxmlformats.org/officeDocument/2006/math" xmlns:v="urn:schemas-microsoft-com:vml" xmlns:wp14="http://schemas.microsoft.com/office/word/2010/wordprocessingDrawing" xmlns:wp="http://schemas.openxmlformats.org/drawingml/2006/wordprocessingDrawing" xmlns:w10="urn:schemas-microsoft-com:office:word" xmlns:w="http://schemas.openxmlformats.org/wordprocessingml/2006/main" xmlns:w14="http://schemas.microsoft.com/office/word/2010/wordml" xmlns:w15="http://schemas.microsoft.com/office/word/2012/wordml" xmlns:wpg="http://schemas.microsoft.com/office/word/2010/wordprocessingGroup" xmlns:wpi="http://schemas.microsoft.com/office/word/2010/wordprocessingInk" xmlns:wne="http://schemas.microsoft.com/office/word/2006/wordml" xmlns:wps="http://schemas.microsoft.com/office/word/2010/wordprocessingShape" mc:Ignorable="w14 w15 wp14">
+  <w:abstractNum w:abstractNumId="0">
     <w:nsid w:val="00000002"/>
     <w:multiLevelType w:val="multilevel"/>
     <w:tmpl w:val="00000002"/>
@@ -23249,7 +23509,7 @@
       </w:pPr>
     </w:lvl>
   </w:abstractNum>
-  <w:abstractNum w:abstractNumId="1" w15:restartNumberingAfterBreak="0">
+  <w:abstractNum w:abstractNumId="1">
     <w:nsid w:val="01AB25C7"/>
     <w:multiLevelType w:val="hybridMultilevel"/>
     <w:tmpl w:val="16144D16"/>
@@ -23362,7 +23622,7 @@
       </w:rPr>
     </w:lvl>
   </w:abstractNum>
-  <w:abstractNum w:abstractNumId="2" w15:restartNumberingAfterBreak="0">
+  <w:abstractNum w:abstractNumId="2">
     <w:nsid w:val="090C41D6"/>
     <w:multiLevelType w:val="hybridMultilevel"/>
     <w:tmpl w:val="06F662B2"/>
@@ -23475,7 +23735,7 @@
       </w:rPr>
     </w:lvl>
   </w:abstractNum>
-  <w:abstractNum w:abstractNumId="3" w15:restartNumberingAfterBreak="0">
+  <w:abstractNum w:abstractNumId="3">
     <w:nsid w:val="093E2F8E"/>
     <w:multiLevelType w:val="hybridMultilevel"/>
     <w:tmpl w:val="1AC66672"/>
@@ -23588,7 +23848,7 @@
       </w:rPr>
     </w:lvl>
   </w:abstractNum>
-  <w:abstractNum w:abstractNumId="4" w15:restartNumberingAfterBreak="0">
+  <w:abstractNum w:abstractNumId="4">
     <w:nsid w:val="0FD05DD0"/>
     <w:multiLevelType w:val="hybridMultilevel"/>
     <w:tmpl w:val="A90A8AE4"/>
@@ -23701,7 +23961,7 @@
       </w:rPr>
     </w:lvl>
   </w:abstractNum>
-  <w:abstractNum w:abstractNumId="5" w15:restartNumberingAfterBreak="0">
+  <w:abstractNum w:abstractNumId="5">
     <w:nsid w:val="1AE326A4"/>
     <w:multiLevelType w:val="multilevel"/>
     <w:tmpl w:val="2EE2DB5E"/>
@@ -23850,7 +24110,7 @@
       </w:rPr>
     </w:lvl>
   </w:abstractNum>
-  <w:abstractNum w:abstractNumId="6" w15:restartNumberingAfterBreak="0">
+  <w:abstractNum w:abstractNumId="6">
     <w:nsid w:val="28E75AD0"/>
     <w:multiLevelType w:val="multilevel"/>
     <w:tmpl w:val="3D741E4C"/>
@@ -23963,7 +24223,7 @@
       </w:pPr>
     </w:lvl>
   </w:abstractNum>
-  <w:abstractNum w:abstractNumId="7" w15:restartNumberingAfterBreak="0">
+  <w:abstractNum w:abstractNumId="7">
     <w:nsid w:val="2A5C5159"/>
     <w:multiLevelType w:val="multilevel"/>
     <w:tmpl w:val="1482114A"/>
@@ -24068,7 +24328,7 @@
       </w:rPr>
     </w:lvl>
   </w:abstractNum>
-  <w:abstractNum w:abstractNumId="8" w15:restartNumberingAfterBreak="0">
+  <w:abstractNum w:abstractNumId="8">
     <w:nsid w:val="2D6942E3"/>
     <w:multiLevelType w:val="hybridMultilevel"/>
     <w:tmpl w:val="6FA80B66"/>
@@ -24181,7 +24441,7 @@
       </w:rPr>
     </w:lvl>
   </w:abstractNum>
-  <w:abstractNum w:abstractNumId="9" w15:restartNumberingAfterBreak="0">
+  <w:abstractNum w:abstractNumId="9">
     <w:nsid w:val="30B13B15"/>
     <w:multiLevelType w:val="hybridMultilevel"/>
     <w:tmpl w:val="84624AA0"/>
@@ -24294,7 +24554,7 @@
       </w:rPr>
     </w:lvl>
   </w:abstractNum>
-  <w:abstractNum w:abstractNumId="10" w15:restartNumberingAfterBreak="0">
+  <w:abstractNum w:abstractNumId="10">
     <w:nsid w:val="357E7380"/>
     <w:multiLevelType w:val="hybridMultilevel"/>
     <w:tmpl w:val="82D6B2C0"/>
@@ -24407,7 +24667,7 @@
       </w:rPr>
     </w:lvl>
   </w:abstractNum>
-  <w:abstractNum w:abstractNumId="11" w15:restartNumberingAfterBreak="0">
+  <w:abstractNum w:abstractNumId="11">
     <w:nsid w:val="3EAE65C8"/>
     <w:multiLevelType w:val="multilevel"/>
     <w:tmpl w:val="C736D48E"/>
@@ -24512,7 +24772,7 @@
       </w:rPr>
     </w:lvl>
   </w:abstractNum>
-  <w:abstractNum w:abstractNumId="12" w15:restartNumberingAfterBreak="0">
+  <w:abstractNum w:abstractNumId="12">
     <w:nsid w:val="49DC4584"/>
     <w:multiLevelType w:val="multilevel"/>
     <w:tmpl w:val="2B28EE50"/>
@@ -24661,7 +24921,7 @@
       </w:rPr>
     </w:lvl>
   </w:abstractNum>
-  <w:abstractNum w:abstractNumId="13" w15:restartNumberingAfterBreak="0">
+  <w:abstractNum w:abstractNumId="13">
     <w:nsid w:val="4F8D1FA1"/>
     <w:multiLevelType w:val="hybridMultilevel"/>
     <w:tmpl w:val="19424C74"/>
@@ -24774,7 +25034,7 @@
       </w:rPr>
     </w:lvl>
   </w:abstractNum>
-  <w:abstractNum w:abstractNumId="14" w15:restartNumberingAfterBreak="0">
+  <w:abstractNum w:abstractNumId="14">
     <w:nsid w:val="507E4A0E"/>
     <w:multiLevelType w:val="multilevel"/>
     <w:tmpl w:val="75AA5616"/>
@@ -24879,7 +25139,7 @@
       </w:rPr>
     </w:lvl>
   </w:abstractNum>
-  <w:abstractNum w:abstractNumId="15" w15:restartNumberingAfterBreak="0">
+  <w:abstractNum w:abstractNumId="15">
     <w:nsid w:val="55B13A5C"/>
     <w:multiLevelType w:val="multilevel"/>
     <w:tmpl w:val="2E0AAB3A"/>
@@ -24984,7 +25244,7 @@
       </w:rPr>
     </w:lvl>
   </w:abstractNum>
-  <w:abstractNum w:abstractNumId="16" w15:restartNumberingAfterBreak="0">
+  <w:abstractNum w:abstractNumId="16">
     <w:nsid w:val="57511785"/>
     <w:multiLevelType w:val="hybridMultilevel"/>
     <w:tmpl w:val="DCD0C6E6"/>
@@ -25097,7 +25357,7 @@
       </w:rPr>
     </w:lvl>
   </w:abstractNum>
-  <w:abstractNum w:abstractNumId="17" w15:restartNumberingAfterBreak="0">
+  <w:abstractNum w:abstractNumId="17">
     <w:nsid w:val="5D1244FF"/>
     <w:multiLevelType w:val="multilevel"/>
     <w:tmpl w:val="755E39A8"/>
@@ -25222,7 +25482,7 @@
       </w:rPr>
     </w:lvl>
   </w:abstractNum>
-  <w:abstractNum w:abstractNumId="18" w15:restartNumberingAfterBreak="0">
+  <w:abstractNum w:abstractNumId="18">
     <w:nsid w:val="5D1E231F"/>
     <w:multiLevelType w:val="multilevel"/>
     <w:tmpl w:val="0A4452D4"/>
@@ -25327,7 +25587,7 @@
       </w:rPr>
     </w:lvl>
   </w:abstractNum>
-  <w:abstractNum w:abstractNumId="19" w15:restartNumberingAfterBreak="0">
+  <w:abstractNum w:abstractNumId="19">
     <w:nsid w:val="5EB91EF8"/>
     <w:multiLevelType w:val="hybridMultilevel"/>
     <w:tmpl w:val="7D2A5A4E"/>
@@ -25440,7 +25700,7 @@
       </w:rPr>
     </w:lvl>
   </w:abstractNum>
-  <w:abstractNum w:abstractNumId="20" w15:restartNumberingAfterBreak="0">
+  <w:abstractNum w:abstractNumId="20">
     <w:nsid w:val="61D0390F"/>
     <w:multiLevelType w:val="multilevel"/>
     <w:tmpl w:val="7402F41E"/>
@@ -25589,7 +25849,7 @@
       </w:rPr>
     </w:lvl>
   </w:abstractNum>
-  <w:abstractNum w:abstractNumId="21" w15:restartNumberingAfterBreak="0">
+  <w:abstractNum w:abstractNumId="21">
     <w:nsid w:val="67741471"/>
     <w:multiLevelType w:val="hybridMultilevel"/>
     <w:tmpl w:val="E66419B6"/>
@@ -25702,7 +25962,7 @@
       </w:rPr>
     </w:lvl>
   </w:abstractNum>
-  <w:abstractNum w:abstractNumId="22" w15:restartNumberingAfterBreak="0">
+  <w:abstractNum w:abstractNumId="22">
     <w:nsid w:val="686E1CFC"/>
     <w:multiLevelType w:val="hybridMultilevel"/>
     <w:tmpl w:val="34343B44"/>
@@ -25815,7 +26075,7 @@
       </w:rPr>
     </w:lvl>
   </w:abstractNum>
-  <w:abstractNum w:abstractNumId="23" w15:restartNumberingAfterBreak="0">
+  <w:abstractNum w:abstractNumId="23">
     <w:nsid w:val="6AF03788"/>
     <w:multiLevelType w:val="multilevel"/>
     <w:tmpl w:val="42F40254"/>
@@ -25964,7 +26224,7 @@
       </w:rPr>
     </w:lvl>
   </w:abstractNum>
-  <w:abstractNum w:abstractNumId="24" w15:restartNumberingAfterBreak="0">
+  <w:abstractNum w:abstractNumId="24">
     <w:nsid w:val="6F8339CD"/>
     <w:multiLevelType w:val="hybridMultilevel"/>
     <w:tmpl w:val="64B27534"/>
@@ -26077,7 +26337,7 @@
       </w:rPr>
     </w:lvl>
   </w:abstractNum>
-  <w:abstractNum w:abstractNumId="25" w15:restartNumberingAfterBreak="0">
+  <w:abstractNum w:abstractNumId="25">
     <w:nsid w:val="72463561"/>
     <w:multiLevelType w:val="multilevel"/>
     <w:tmpl w:val="0B643FB6"/>
@@ -26226,7 +26486,7 @@
       </w:rPr>
     </w:lvl>
   </w:abstractNum>
-  <w:abstractNum w:abstractNumId="26" w15:restartNumberingAfterBreak="0">
+  <w:abstractNum w:abstractNumId="26">
     <w:nsid w:val="764E4E13"/>
     <w:multiLevelType w:val="hybridMultilevel"/>
     <w:tmpl w:val="E1BC9766"/>
@@ -26339,7 +26599,7 @@
       </w:rPr>
     </w:lvl>
   </w:abstractNum>
-  <w:abstractNum w:abstractNumId="27" w15:restartNumberingAfterBreak="0">
+  <w:abstractNum w:abstractNumId="27">
     <w:nsid w:val="7AC0583C"/>
     <w:multiLevelType w:val="multilevel"/>
     <w:tmpl w:val="5C6C3748"/>
@@ -26444,7 +26704,7 @@
       </w:rPr>
     </w:lvl>
   </w:abstractNum>
-  <w:abstractNum w:abstractNumId="28" w15:restartNumberingAfterBreak="0">
+  <w:abstractNum w:abstractNumId="28">
     <w:nsid w:val="7DFD295E"/>
     <w:multiLevelType w:val="hybridMultilevel"/>
     <w:tmpl w:val="881895DC"/>
@@ -26687,7 +26947,7 @@
 </file>
 
 <file path=word/styles.xml><?xml version="1.0" encoding="utf-8"?>
-<w:styles xmlns:mc="http://schemas.openxmlformats.org/markup-compatibility/2006" xmlns:r="http://schemas.openxmlformats.org/officeDocument/2006/relationships" xmlns:w="http://schemas.openxmlformats.org/wordprocessingml/2006/main" xmlns:w14="http://schemas.microsoft.com/office/word/2010/wordml" xmlns:w15="http://schemas.microsoft.com/office/word/2012/wordml" xmlns:w16se="http://schemas.microsoft.com/office/word/2015/wordml/symex" mc:Ignorable="w14 w15 w16se">
+<w:styles xmlns:mc="http://schemas.openxmlformats.org/markup-compatibility/2006" xmlns:r="http://schemas.openxmlformats.org/officeDocument/2006/relationships" xmlns:w="http://schemas.openxmlformats.org/wordprocessingml/2006/main" xmlns:w14="http://schemas.microsoft.com/office/word/2010/wordml" xmlns:w15="http://schemas.microsoft.com/office/word/2012/wordml" mc:Ignorable="w14 w15">
   <w:docDefaults>
     <w:rPrDefault>
       <w:rPr>
@@ -26703,7 +26963,7 @@
       </w:pPr>
     </w:pPrDefault>
   </w:docDefaults>
-  <w:latentStyles w:defLockedState="0" w:defUIPriority="99" w:defSemiHidden="0" w:defUnhideWhenUsed="0" w:defQFormat="0" w:count="372">
+  <w:latentStyles w:defLockedState="0" w:defUIPriority="99" w:defSemiHidden="0" w:defUnhideWhenUsed="0" w:defQFormat="0" w:count="371">
     <w:lsdException w:name="Normal" w:uiPriority="0" w:qFormat="1"/>
     <w:lsdException w:name="heading 1" w:uiPriority="9" w:qFormat="1"/>
     <w:lsdException w:name="heading 2" w:semiHidden="1" w:uiPriority="9" w:unhideWhenUsed="1" w:qFormat="1"/>
@@ -26809,6 +27069,7 @@
     <w:lsdException w:name="HTML Sample" w:semiHidden="1" w:unhideWhenUsed="1"/>
     <w:lsdException w:name="HTML Typewriter" w:semiHidden="1" w:unhideWhenUsed="1"/>
     <w:lsdException w:name="HTML Variable" w:semiHidden="1" w:unhideWhenUsed="1"/>
+    <w:lsdException w:name="Normal Table" w:semiHidden="1" w:unhideWhenUsed="1"/>
     <w:lsdException w:name="annotation subject" w:semiHidden="1" w:unhideWhenUsed="1"/>
     <w:lsdException w:name="No List" w:semiHidden="1" w:unhideWhenUsed="1"/>
     <w:lsdException w:name="Outline List 1" w:semiHidden="1" w:unhideWhenUsed="1"/>
@@ -26855,8 +27116,10 @@
     <w:lsdException w:name="Table Subtle 2" w:semiHidden="1" w:unhideWhenUsed="1"/>
     <w:lsdException w:name="Table Web 1" w:semiHidden="1" w:unhideWhenUsed="1"/>
     <w:lsdException w:name="Table Web 2" w:semiHidden="1" w:unhideWhenUsed="1"/>
+    <w:lsdException w:name="Table Web 3" w:semiHidden="1" w:unhideWhenUsed="1"/>
     <w:lsdException w:name="Balloon Text" w:semiHidden="1" w:unhideWhenUsed="1"/>
     <w:lsdException w:name="Table Grid" w:uiPriority="59"/>
+    <w:lsdException w:name="Table Theme" w:semiHidden="1" w:unhideWhenUsed="1"/>
     <w:lsdException w:name="Placeholder Text" w:semiHidden="1"/>
     <w:lsdException w:name="No Spacing" w:uiPriority="1" w:qFormat="1"/>
     <w:lsdException w:name="Light Shading" w:uiPriority="60"/>
@@ -27063,7 +27326,6 @@
     <w:lsdException w:name="List Table 5 Dark Accent 6" w:uiPriority="50"/>
     <w:lsdException w:name="List Table 6 Colorful Accent 6" w:uiPriority="51"/>
     <w:lsdException w:name="List Table 7 Colorful Accent 6" w:uiPriority="52"/>
-    <w:lsdException w:name="Mention" w:semiHidden="1" w:unhideWhenUsed="1"/>
   </w:latentStyles>
   <w:style w:type="paragraph" w:default="1" w:styleId="Normal">
     <w:name w:val="Normal"/>
@@ -27256,7 +27518,7 @@
       <w:szCs w:val="28"/>
     </w:rPr>
   </w:style>
-  <w:style w:type="paragraph" w:styleId="TtuloTDC">
+  <w:style w:type="paragraph" w:styleId="TtulodeTDC">
     <w:name w:val="TOC Heading"/>
     <w:basedOn w:val="Ttulo1"/>
     <w:next w:val="Normal"/>
@@ -27587,11 +27849,11 @@
       </w:tcPr>
     </w:tblStylePr>
   </w:style>
-  <w:style w:type="paragraph" w:styleId="Ttulo">
+  <w:style w:type="paragraph" w:styleId="Puesto">
     <w:name w:val="Title"/>
     <w:basedOn w:val="Normal"/>
     <w:next w:val="Normal"/>
-    <w:link w:val="TtuloCar"/>
+    <w:link w:val="PuestoCar"/>
     <w:rsid w:val="00902F80"/>
     <w:pPr>
       <w:keepNext/>
@@ -27608,10 +27870,10 @@
       <w:lang w:eastAsia="es-ES"/>
     </w:rPr>
   </w:style>
-  <w:style w:type="character" w:customStyle="1" w:styleId="TtuloCar">
-    <w:name w:val="Título Car"/>
+  <w:style w:type="character" w:customStyle="1" w:styleId="PuestoCar">
+    <w:name w:val="Puesto Car"/>
     <w:basedOn w:val="Fuentedeprrafopredeter"/>
-    <w:link w:val="Ttulo"/>
+    <w:link w:val="Puesto"/>
     <w:rsid w:val="00902F80"/>
     <w:rPr>
       <w:rFonts w:ascii="PT Serif" w:eastAsia="PT Serif" w:hAnsi="PT Serif" w:cs="PT Serif"/>
@@ -28050,7 +28312,7 @@
 </file>
 
 <file path=customXml/itemProps1.xml><?xml version="1.0" encoding="utf-8"?>
-<ds:datastoreItem xmlns:ds="http://schemas.openxmlformats.org/officeDocument/2006/customXml" ds:itemID="{1458BF36-6B54-41E9-AB51-567F2E69FCEE}">
+<ds:datastoreItem xmlns:ds="http://schemas.openxmlformats.org/officeDocument/2006/customXml" ds:itemID="{F3C15BB8-CCD5-40DF-8CCC-3B41E31A622C}">
   <ds:schemaRefs>
     <ds:schemaRef ds:uri="http://schemas.openxmlformats.org/officeDocument/2006/bibliography"/>
   </ds:schemaRefs>

</xml_diff>